<commit_message>
Informe actualizado con diagrama UML principal
</commit_message>
<xml_diff>
--- a/Informe/Informe.docx
+++ b/Informe/Informe.docx
@@ -1852,192 +1852,56 @@
           <w:b/>
         </w:rPr>
       </w:pPr>
-    </w:p>
-    <w:p>
-      <w:pPr>
-        <w:pStyle w:val="Prrafodelista"/>
-      </w:pPr>
-      <w:r>
-        <w:t xml:space="preserve">Al pensarlo como un sistema de comercio electrónico similar a la realidad, mi modelo almacena un listado </w:t>
-      </w:r>
-      <w:r>
-        <w:t>de inventario que registra y almacena</w:t>
-      </w:r>
-      <w:r>
-        <w:t xml:space="preserve"> todo agregado de productos.</w:t>
-      </w:r>
-      <w:r>
-        <w:t xml:space="preserve"> Esto es también una suposició</w:t>
-      </w:r>
-      <w:r>
-        <w:t xml:space="preserve">n que hice, pero no detallé en la sección de </w:t>
-      </w:r>
-      <w:r>
-        <w:t xml:space="preserve">supuestos para no hablar de </w:t>
-      </w:r>
-      <w:r>
-        <w:t xml:space="preserve">la </w:t>
-      </w:r>
-      <w:r>
-        <w:t>implementación.</w:t>
-      </w:r>
-    </w:p>
-    <w:p>
-      <w:pPr>
-        <w:pStyle w:val="Prrafodelista"/>
-        <w:rPr>
-          <w:b/>
-        </w:rPr>
-      </w:pPr>
-    </w:p>
-    <w:p>
-      <w:pPr>
-        <w:pStyle w:val="Prrafodelista"/>
-      </w:pPr>
-      <w:r>
-        <w:t>Respecto a la diferencia entre las compras con o sin envío y/o garantía, aprovecho los conceptos de polimorfismo para evitar utilizar herencia en clases como “</w:t>
-      </w:r>
-      <w:proofErr w:type="spellStart"/>
-      <w:r>
-        <w:t>CompraConEnvio</w:t>
-      </w:r>
-      <w:proofErr w:type="spellEnd"/>
-      <w:r>
-        <w:t xml:space="preserve">”. Para ello, </w:t>
-      </w:r>
-      <w:r>
-        <w:t>utilizando una interfaz</w:t>
-      </w:r>
-      <w:r>
-        <w:t xml:space="preserve">, envío el mensaje </w:t>
-      </w:r>
-      <w:proofErr w:type="spellStart"/>
-      <w:r>
-        <w:t>aplicarA</w:t>
-      </w:r>
-      <w:proofErr w:type="spellEnd"/>
-      <w:r>
-        <w:t>: a</w:t>
-      </w:r>
-      <w:r>
-        <w:t xml:space="preserve"> cada servicio (envío, garantía;</w:t>
-      </w:r>
-      <w:r>
-        <w:t xml:space="preserve"> cupón</w:t>
-      </w:r>
-      <w:r>
-        <w:t xml:space="preserve"> ya no</w:t>
-      </w:r>
-      <w:r>
-        <w:t xml:space="preserve">) del </w:t>
-      </w:r>
-      <w:proofErr w:type="spellStart"/>
-      <w:r>
-        <w:t>ServicioExtra</w:t>
-      </w:r>
-      <w:proofErr w:type="spellEnd"/>
-      <w:r>
-        <w:t xml:space="preserve">. Cada clase lo interpreta </w:t>
-      </w:r>
-      <w:r>
-        <w:t>a su manera</w:t>
-      </w:r>
-      <w:r>
-        <w:t xml:space="preserve"> y devuelve un resultado. De esta forma, los servicios que estén aplicados aportarán su tarea y si no hay servicio alguno no habrá cambios en el subtotal. </w:t>
-      </w:r>
-    </w:p>
-    <w:p>
-      <w:pPr>
-        <w:pStyle w:val="Prrafodelista"/>
-      </w:pPr>
-    </w:p>
-    <w:p>
-      <w:pPr>
-        <w:pStyle w:val="Prrafodelista"/>
-      </w:pPr>
-      <w:r>
-        <w:t xml:space="preserve">Para la clase </w:t>
-      </w:r>
-      <w:proofErr w:type="spellStart"/>
-      <w:r>
-        <w:t>Envio</w:t>
-      </w:r>
-      <w:proofErr w:type="spellEnd"/>
-      <w:r>
-        <w:t xml:space="preserve"> establecí su valor </w:t>
-      </w:r>
-      <w:r>
-        <w:t xml:space="preserve">y el precio mínimo sin pagarlo </w:t>
-      </w:r>
-      <w:r>
-        <w:t xml:space="preserve">[el envío] </w:t>
-      </w:r>
-      <w:r>
-        <w:t xml:space="preserve">(VALOR_MAX_PAGANDO_ENVIO) </w:t>
-      </w:r>
-      <w:r>
-        <w:t>como atributo</w:t>
-      </w:r>
-      <w:r>
-        <w:t>s</w:t>
-      </w:r>
-      <w:r>
-        <w:t xml:space="preserve"> constantes</w:t>
-      </w:r>
-      <w:r>
-        <w:t xml:space="preserve"> </w:t>
-      </w:r>
-      <w:r>
-        <w:t xml:space="preserve">de la clase </w:t>
-      </w:r>
-      <w:r>
-        <w:t>para que en ca</w:t>
-      </w:r>
-      <w:r>
-        <w:t>so de modificación de los números</w:t>
-      </w:r>
-      <w:r>
-        <w:t xml:space="preserve"> no hubiera que retocar el código.</w:t>
-      </w:r>
-    </w:p>
-    <w:p>
-      <w:pPr>
-        <w:pStyle w:val="Prrafodelista"/>
-      </w:pPr>
-      <w:r>
-        <w:t xml:space="preserve">Lo mismo aplica para la clase </w:t>
-      </w:r>
-      <w:proofErr w:type="spellStart"/>
-      <w:r>
-        <w:t>Garantia</w:t>
-      </w:r>
-      <w:proofErr w:type="spellEnd"/>
-      <w:r>
-        <w:t>, donde su multiplicador por porcentaje</w:t>
-      </w:r>
-      <w:r>
-        <w:t xml:space="preserve"> y el mismo porcentaje</w:t>
-      </w:r>
-      <w:r>
-        <w:t xml:space="preserve"> aparece</w:t>
-      </w:r>
-      <w:r>
-        <w:t>n</w:t>
-      </w:r>
-      <w:r>
-        <w:t xml:space="preserve"> como atributo</w:t>
-      </w:r>
-      <w:r>
-        <w:t xml:space="preserve"> constante</w:t>
-      </w:r>
-      <w:r>
+      <w:proofErr w:type="spellStart"/>
+      <w:r>
+        <w:rPr>
+          <w:b/>
+        </w:rPr>
+        <w:t>AlGoOh</w:t>
+      </w:r>
+      <w:proofErr w:type="spellEnd"/>
+      <w:r>
+        <w:rPr>
+          <w:b/>
+        </w:rPr>
+        <w:t xml:space="preserve"> se inicializa con un turno al azar sin ser solicitado (sin llamar al método </w:t>
+      </w:r>
+      <w:proofErr w:type="spellStart"/>
+      <w:proofErr w:type="gramStart"/>
+      <w:r>
+        <w:rPr>
+          <w:b/>
+        </w:rPr>
+        <w:t>siguienteJugador</w:t>
+      </w:r>
+      <w:proofErr w:type="spellEnd"/>
+      <w:r>
+        <w:rPr>
+          <w:b/>
+        </w:rPr>
+        <w:t>(</w:t>
+      </w:r>
+      <w:proofErr w:type="gramEnd"/>
+      <w:r>
+        <w:rPr>
+          <w:b/>
+        </w:rPr>
+        <w:t xml:space="preserve">)) para evitar </w:t>
+      </w:r>
+      <w:proofErr w:type="spellStart"/>
+      <w:r>
+        <w:rPr>
+          <w:b/>
+        </w:rPr>
+        <w:t>NullPointers</w:t>
+      </w:r>
+      <w:proofErr w:type="spellEnd"/>
+      <w:r>
+        <w:rPr>
+          <w:b/>
+        </w:rPr>
         <w:t>.</w:t>
       </w:r>
-    </w:p>
-    <w:p>
-      <w:pPr>
-        <w:pStyle w:val="Prrafodelista"/>
-      </w:pPr>
     </w:p>
     <w:p>
       <w:pPr>
@@ -2050,12 +1914,192 @@
           <w:b/>
         </w:rPr>
       </w:pPr>
-      <w:r>
-        <w:rPr>
-          <w:b/>
-        </w:rPr>
-        <w:t>Excepciones:</w:t>
-      </w:r>
+    </w:p>
+    <w:p>
+      <w:pPr>
+        <w:pStyle w:val="Prrafodelista"/>
+      </w:pPr>
+      <w:r>
+        <w:t xml:space="preserve">Al pensarlo como un sistema de comercio electrónico similar a la realidad, mi modelo almacena un listado </w:t>
+      </w:r>
+      <w:r>
+        <w:t>de inventario que registra y almacena</w:t>
+      </w:r>
+      <w:r>
+        <w:t xml:space="preserve"> todo agregado de productos.</w:t>
+      </w:r>
+      <w:r>
+        <w:t xml:space="preserve"> Esto es también una suposició</w:t>
+      </w:r>
+      <w:r>
+        <w:t xml:space="preserve">n que hice, pero no detallé en la sección de </w:t>
+      </w:r>
+      <w:r>
+        <w:t xml:space="preserve">supuestos para no hablar de </w:t>
+      </w:r>
+      <w:r>
+        <w:t xml:space="preserve">la </w:t>
+      </w:r>
+      <w:r>
+        <w:t>implementación.</w:t>
+      </w:r>
+    </w:p>
+    <w:p>
+      <w:pPr>
+        <w:pStyle w:val="Prrafodelista"/>
+        <w:rPr>
+          <w:b/>
+        </w:rPr>
+      </w:pPr>
+    </w:p>
+    <w:p>
+      <w:pPr>
+        <w:pStyle w:val="Prrafodelista"/>
+      </w:pPr>
+      <w:r>
+        <w:t>Respecto a la diferencia entre las compras con o sin envío y/o garantía, aprovecho los conceptos de polimorfismo para evitar utilizar herencia en clases como “</w:t>
+      </w:r>
+      <w:proofErr w:type="spellStart"/>
+      <w:r>
+        <w:t>CompraConEnvio</w:t>
+      </w:r>
+      <w:proofErr w:type="spellEnd"/>
+      <w:r>
+        <w:t xml:space="preserve">”. Para ello, </w:t>
+      </w:r>
+      <w:r>
+        <w:t>utilizando una interfaz</w:t>
+      </w:r>
+      <w:r>
+        <w:t xml:space="preserve">, envío el mensaje </w:t>
+      </w:r>
+      <w:proofErr w:type="spellStart"/>
+      <w:r>
+        <w:t>aplicarA</w:t>
+      </w:r>
+      <w:proofErr w:type="spellEnd"/>
+      <w:r>
+        <w:t>: a</w:t>
+      </w:r>
+      <w:r>
+        <w:t xml:space="preserve"> cada servicio (envío, garantía;</w:t>
+      </w:r>
+      <w:r>
+        <w:t xml:space="preserve"> cupón</w:t>
+      </w:r>
+      <w:r>
+        <w:t xml:space="preserve"> ya no</w:t>
+      </w:r>
+      <w:r>
+        <w:t xml:space="preserve">) del </w:t>
+      </w:r>
+      <w:proofErr w:type="spellStart"/>
+      <w:r>
+        <w:t>ServicioExtra</w:t>
+      </w:r>
+      <w:proofErr w:type="spellEnd"/>
+      <w:r>
+        <w:t xml:space="preserve">. Cada clase lo interpreta </w:t>
+      </w:r>
+      <w:r>
+        <w:t>a su manera</w:t>
+      </w:r>
+      <w:r>
+        <w:t xml:space="preserve"> y devuelve un resultado. De esta forma, los servicios que estén aplicados aportarán su tarea y si no hay servicio alguno no habrá cambios en el subtotal. </w:t>
+      </w:r>
+    </w:p>
+    <w:p>
+      <w:pPr>
+        <w:pStyle w:val="Prrafodelista"/>
+      </w:pPr>
+    </w:p>
+    <w:p>
+      <w:pPr>
+        <w:pStyle w:val="Prrafodelista"/>
+      </w:pPr>
+      <w:r>
+        <w:t xml:space="preserve">Para la clase </w:t>
+      </w:r>
+      <w:proofErr w:type="spellStart"/>
+      <w:r>
+        <w:t>Envio</w:t>
+      </w:r>
+      <w:proofErr w:type="spellEnd"/>
+      <w:r>
+        <w:t xml:space="preserve"> establecí su valor </w:t>
+      </w:r>
+      <w:r>
+        <w:t xml:space="preserve">y el precio mínimo sin pagarlo </w:t>
+      </w:r>
+      <w:r>
+        <w:t xml:space="preserve">[el envío] </w:t>
+      </w:r>
+      <w:r>
+        <w:t xml:space="preserve">(VALOR_MAX_PAGANDO_ENVIO) </w:t>
+      </w:r>
+      <w:r>
+        <w:t>como atributo</w:t>
+      </w:r>
+      <w:r>
+        <w:t>s</w:t>
+      </w:r>
+      <w:r>
+        <w:t xml:space="preserve"> constantes</w:t>
+      </w:r>
+      <w:r>
+        <w:t xml:space="preserve"> </w:t>
+      </w:r>
+      <w:r>
+        <w:t xml:space="preserve">de la clase </w:t>
+      </w:r>
+      <w:r>
+        <w:t>para que en ca</w:t>
+      </w:r>
+      <w:r>
+        <w:t>so de modificación de los números</w:t>
+      </w:r>
+      <w:r>
+        <w:t xml:space="preserve"> no hubiera que retocar el código.</w:t>
+      </w:r>
+    </w:p>
+    <w:p>
+      <w:pPr>
+        <w:pStyle w:val="Prrafodelista"/>
+      </w:pPr>
+      <w:r>
+        <w:t xml:space="preserve">Lo mismo aplica para la clase </w:t>
+      </w:r>
+      <w:proofErr w:type="spellStart"/>
+      <w:r>
+        <w:t>Garantia</w:t>
+      </w:r>
+      <w:proofErr w:type="spellEnd"/>
+      <w:r>
+        <w:t>, donde su multiplicador por porcentaje</w:t>
+      </w:r>
+      <w:r>
+        <w:t xml:space="preserve"> y el mismo porcentaje</w:t>
+      </w:r>
+      <w:r>
+        <w:t xml:space="preserve"> aparece</w:t>
+      </w:r>
+      <w:r>
+        <w:t>n</w:t>
+      </w:r>
+      <w:r>
+        <w:t xml:space="preserve"> como atributo</w:t>
+      </w:r>
+      <w:r>
+        <w:t xml:space="preserve"> constante</w:t>
+      </w:r>
+      <w:r>
+        <w:t>.</w:t>
+      </w:r>
+    </w:p>
+    <w:p>
+      <w:pPr>
+        <w:pStyle w:val="Prrafodelista"/>
+      </w:pPr>
     </w:p>
     <w:p>
       <w:pPr>
@@ -2065,6 +2109,24 @@
           <w:numId w:val="1"/>
         </w:numPr>
         <w:rPr>
+          <w:b/>
+        </w:rPr>
+      </w:pPr>
+      <w:r>
+        <w:rPr>
+          <w:b/>
+        </w:rPr>
+        <w:t>Excepciones:</w:t>
+      </w:r>
+    </w:p>
+    <w:p>
+      <w:pPr>
+        <w:pStyle w:val="Prrafodelista"/>
+        <w:numPr>
+          <w:ilvl w:val="0"/>
+          <w:numId w:val="1"/>
+        </w:numPr>
+        <w:rPr>
           <w:i/>
         </w:rPr>
       </w:pPr>
@@ -2130,7 +2192,11 @@
         <w:t>. A</w:t>
       </w:r>
       <w:r>
-        <w:t>l intentar agregar un producto inexistente a una compra mi implementación no realizará ninguna acción en el programa. Est</w:t>
+        <w:t xml:space="preserve">l intentar agregar un producto inexistente a una compra mi </w:t>
+      </w:r>
+      <w:r>
+        <w:lastRenderedPageBreak/>
+        <w:t>implementación no realizará ninguna acción en el programa. Est</w:t>
       </w:r>
       <w:r>
         <w:t>a excepción puede lanzarse en los</w:t>
@@ -2199,7 +2265,6 @@
         <w:rPr>
           <w:i/>
         </w:rPr>
-        <w:lastRenderedPageBreak/>
         <w:t>ExcepcionCompraNoExiste</w:t>
       </w:r>
       <w:proofErr w:type="spellEnd"/>
@@ -2536,6 +2601,7 @@
         <w:rPr>
           <w:b/>
         </w:rPr>
+        <w:lastRenderedPageBreak/>
         <w:t>Diagramas de secuencias</w:t>
       </w:r>
       <w:r>
@@ -2544,25 +2610,15 @@
         </w:rPr>
         <w:t>:</w:t>
       </w:r>
-    </w:p>
-    <w:p>
-      <w:pPr>
-        <w:pStyle w:val="Prrafodelista"/>
-      </w:pPr>
-    </w:p>
-    <w:p>
-      <w:pPr>
-        <w:pStyle w:val="Prrafodelista"/>
-      </w:pPr>
       <w:r>
         <w:rPr>
           <w:noProof/>
         </w:rPr>
         <w:drawing>
           <wp:inline distT="0" distB="0" distL="0" distR="0">
-            <wp:extent cx="5972175" cy="2390775"/>
-            <wp:effectExtent l="0" t="0" r="9525" b="0"/>
-            <wp:docPr id="4" name="3 Imagen" descr="Agregar producto con precio a aBay.png"/>
+            <wp:extent cx="6013844" cy="3619500"/>
+            <wp:effectExtent l="0" t="0" r="5956" b="0"/>
+            <wp:docPr id="6" name="5 Imagen" descr="Jugar todas las fases.png"/>
             <wp:cNvGraphicFramePr>
               <a:graphicFrameLocks xmlns:a="http://schemas.openxmlformats.org/drawingml/2006/main" noChangeAspect="1"/>
             </wp:cNvGraphicFramePr>
@@ -2570,12 +2626,12 @@
               <a:graphicData uri="http://schemas.openxmlformats.org/drawingml/2006/picture">
                 <pic:pic xmlns:pic="http://schemas.openxmlformats.org/drawingml/2006/picture">
                   <pic:nvPicPr>
-                    <pic:cNvPr id="0" name="Agregar producto con precio a aBay.png"/>
+                    <pic:cNvPr id="0" name="Jugar todas las fases.png"/>
                     <pic:cNvPicPr/>
                   </pic:nvPicPr>
                   <pic:blipFill>
                     <a:blip r:embed="rId9"/>
-                    <a:srcRect r="3538" b="8059"/>
+                    <a:srcRect r="2865" b="5237"/>
                     <a:stretch>
                       <a:fillRect/>
                     </a:stretch>
@@ -2583,7 +2639,7 @@
                   <pic:spPr>
                     <a:xfrm>
                       <a:off x="0" y="0"/>
-                      <a:ext cx="5972175" cy="2390775"/>
+                      <a:ext cx="6013844" cy="3619500"/>
                     </a:xfrm>
                     <a:prstGeom prst="rect">
                       <a:avLst/>
@@ -2608,98 +2664,52 @@
         <w:rPr>
           <w:i/>
         </w:rPr>
-        <w:t xml:space="preserve">La instancia de </w:t>
-      </w:r>
-      <w:proofErr w:type="spellStart"/>
-      <w:r>
-        <w:rPr>
-          <w:i/>
-        </w:rPr>
-        <w:t>AlgoBay</w:t>
-      </w:r>
-      <w:proofErr w:type="spellEnd"/>
-      <w:r>
-        <w:rPr>
-          <w:i/>
-        </w:rPr>
-        <w:t xml:space="preserve"> envía el mensaje “</w:t>
-      </w:r>
-      <w:proofErr w:type="spellStart"/>
-      <w:r>
-        <w:rPr>
-          <w:i/>
-        </w:rPr>
-        <w:t>crearConNombreYPrecio</w:t>
-      </w:r>
-      <w:proofErr w:type="spellEnd"/>
-      <w:r>
-        <w:rPr>
-          <w:i/>
-        </w:rPr>
-        <w:t>” a la clase Producto (método de clase) para crear una instancia de ésta.</w:t>
-      </w:r>
-    </w:p>
-    <w:p>
-      <w:pPr>
-        <w:rPr>
-          <w:i/>
-        </w:rPr>
-      </w:pPr>
-      <w:r>
-        <w:rPr>
-          <w:i/>
-          <w:noProof/>
-        </w:rPr>
-        <w:drawing>
-          <wp:anchor distT="0" distB="0" distL="114300" distR="114300" simplePos="0" relativeHeight="251658240" behindDoc="1" locked="0" layoutInCell="1" allowOverlap="1">
-            <wp:simplePos x="0" y="0"/>
-            <wp:positionH relativeFrom="column">
-              <wp:posOffset>456565</wp:posOffset>
-            </wp:positionH>
-            <wp:positionV relativeFrom="paragraph">
-              <wp:posOffset>10795</wp:posOffset>
-            </wp:positionV>
-            <wp:extent cx="5972810" cy="4133850"/>
-            <wp:effectExtent l="0" t="0" r="8890" b="0"/>
-            <wp:wrapNone/>
-            <wp:docPr id="1" name="0 Imagen" descr="Hacer una compra simple.png"/>
-            <wp:cNvGraphicFramePr>
-              <a:graphicFrameLocks xmlns:a="http://schemas.openxmlformats.org/drawingml/2006/main" noChangeAspect="1"/>
-            </wp:cNvGraphicFramePr>
-            <a:graphic xmlns:a="http://schemas.openxmlformats.org/drawingml/2006/main">
-              <a:graphicData uri="http://schemas.openxmlformats.org/drawingml/2006/picture">
-                <pic:pic xmlns:pic="http://schemas.openxmlformats.org/drawingml/2006/picture">
-                  <pic:nvPicPr>
-                    <pic:cNvPr id="0" name="Hacer una compra simple.png"/>
-                    <pic:cNvPicPr/>
-                  </pic:nvPicPr>
-                  <pic:blipFill>
-                    <a:blip r:embed="rId10"/>
-                    <a:srcRect r="3536" b="5238"/>
-                    <a:stretch>
-                      <a:fillRect/>
-                    </a:stretch>
-                  </pic:blipFill>
-                  <pic:spPr>
-                    <a:xfrm>
-                      <a:off x="0" y="0"/>
-                      <a:ext cx="5972810" cy="4133850"/>
-                    </a:xfrm>
-                    <a:prstGeom prst="rect">
-                      <a:avLst/>
-                    </a:prstGeom>
-                  </pic:spPr>
-                </pic:pic>
-              </a:graphicData>
-            </a:graphic>
-          </wp:anchor>
-        </w:drawing>
-      </w:r>
-      <w:r>
-        <w:rPr>
-          <w:i/>
-        </w:rPr>
-        <w:br w:type="page"/>
+        <w:t xml:space="preserve">Para comenzar un turno, se llama al método </w:t>
+      </w:r>
+      <w:proofErr w:type="spellStart"/>
+      <w:proofErr w:type="gramStart"/>
+      <w:r>
+        <w:rPr>
+          <w:b/>
+          <w:i/>
+        </w:rPr>
+        <w:t>siguienteTurno</w:t>
+      </w:r>
+      <w:proofErr w:type="spellEnd"/>
+      <w:r>
+        <w:rPr>
+          <w:b/>
+          <w:i/>
+        </w:rPr>
+        <w:t>(</w:t>
+      </w:r>
+      <w:proofErr w:type="gramEnd"/>
+      <w:r>
+        <w:rPr>
+          <w:b/>
+          <w:i/>
+        </w:rPr>
+        <w:t>)</w:t>
+      </w:r>
+      <w:r>
+        <w:rPr>
+          <w:i/>
+        </w:rPr>
+        <w:t xml:space="preserve"> que devuelve el Jugador al cual le toca jugar y queda almacenado en </w:t>
+      </w:r>
+      <w:proofErr w:type="spellStart"/>
+      <w:r>
+        <w:rPr>
+          <w:i/>
+        </w:rPr>
+        <w:t>EstadoDeJuego</w:t>
+      </w:r>
+      <w:proofErr w:type="spellEnd"/>
+      <w:r>
+        <w:rPr>
+          <w:i/>
+        </w:rPr>
+        <w:t>.</w:t>
       </w:r>
     </w:p>
     <w:p>
@@ -2713,45 +2723,39 @@
       <w:r>
         <w:rPr>
           <w:i/>
-          <w:noProof/>
-        </w:rPr>
-        <w:lastRenderedPageBreak/>
-        <w:drawing>
-          <wp:inline distT="0" distB="0" distL="0" distR="0">
-            <wp:extent cx="6000750" cy="4067175"/>
-            <wp:effectExtent l="0" t="0" r="0" b="0"/>
-            <wp:docPr id="7" name="6 Imagen" descr="Hacer compra con envío y garantía.png"/>
-            <wp:cNvGraphicFramePr>
-              <a:graphicFrameLocks xmlns:a="http://schemas.openxmlformats.org/drawingml/2006/main" noChangeAspect="1"/>
-            </wp:cNvGraphicFramePr>
-            <a:graphic xmlns:a="http://schemas.openxmlformats.org/drawingml/2006/main">
-              <a:graphicData uri="http://schemas.openxmlformats.org/drawingml/2006/picture">
-                <pic:pic xmlns:pic="http://schemas.openxmlformats.org/drawingml/2006/picture">
-                  <pic:nvPicPr>
-                    <pic:cNvPr id="0" name="Hacer compra con envío y garantía.png"/>
-                    <pic:cNvPicPr/>
-                  </pic:nvPicPr>
-                  <pic:blipFill>
-                    <a:blip r:embed="rId11"/>
-                    <a:srcRect r="3077" b="4687"/>
-                    <a:stretch>
-                      <a:fillRect/>
-                    </a:stretch>
-                  </pic:blipFill>
-                  <pic:spPr>
-                    <a:xfrm>
-                      <a:off x="0" y="0"/>
-                      <a:ext cx="6000750" cy="4067175"/>
-                    </a:xfrm>
-                    <a:prstGeom prst="rect">
-                      <a:avLst/>
-                    </a:prstGeom>
-                  </pic:spPr>
-                </pic:pic>
-              </a:graphicData>
-            </a:graphic>
-          </wp:inline>
-        </w:drawing>
+        </w:rPr>
+        <w:t xml:space="preserve">Para avanzar en las fases, se llama al método </w:t>
+      </w:r>
+      <w:proofErr w:type="spellStart"/>
+      <w:proofErr w:type="gramStart"/>
+      <w:r>
+        <w:rPr>
+          <w:b/>
+          <w:i/>
+        </w:rPr>
+        <w:t>pasarASiguienteFase</w:t>
+      </w:r>
+      <w:proofErr w:type="spellEnd"/>
+      <w:r>
+        <w:rPr>
+          <w:b/>
+          <w:i/>
+        </w:rPr>
+        <w:t>(</w:t>
+      </w:r>
+      <w:proofErr w:type="gramEnd"/>
+      <w:r>
+        <w:rPr>
+          <w:b/>
+          <w:i/>
+        </w:rPr>
+        <w:t>)</w:t>
+      </w:r>
+      <w:r>
+        <w:rPr>
+          <w:i/>
+        </w:rPr>
+        <w:t xml:space="preserve"> que permite al Jugador realizar determinadas acciones que correspondan a la Fase próxima.</w:t>
       </w:r>
     </w:p>
     <w:p>
@@ -2766,497 +2770,76 @@
         <w:rPr>
           <w:i/>
         </w:rPr>
-        <w:t xml:space="preserve">La instancia de </w:t>
-      </w:r>
-      <w:proofErr w:type="spellStart"/>
-      <w:r>
-        <w:rPr>
-          <w:i/>
-        </w:rPr>
-        <w:t>AlgoBay</w:t>
-      </w:r>
-      <w:proofErr w:type="spellEnd"/>
-      <w:r>
-        <w:rPr>
-          <w:i/>
-        </w:rPr>
-        <w:t xml:space="preserve"> envía el mensaje “</w:t>
-      </w:r>
-      <w:proofErr w:type="spellStart"/>
-      <w:r>
-        <w:rPr>
-          <w:i/>
-        </w:rPr>
-        <w:t>crearConEnvioYGarantia</w:t>
-      </w:r>
-      <w:proofErr w:type="spellEnd"/>
-      <w:r>
-        <w:rPr>
-          <w:i/>
-        </w:rPr>
-        <w:t xml:space="preserve">” a la clase Compra (método de clase) para crear una instancia de ésta que cuenta con </w:t>
-      </w:r>
-      <w:proofErr w:type="spellStart"/>
-      <w:r>
-        <w:rPr>
-          <w:i/>
-        </w:rPr>
-        <w:t>Envio</w:t>
-      </w:r>
-      <w:proofErr w:type="spellEnd"/>
-      <w:r>
-        <w:rPr>
-          <w:i/>
-        </w:rPr>
-        <w:t xml:space="preserve"> y </w:t>
-      </w:r>
-      <w:proofErr w:type="spellStart"/>
-      <w:r>
-        <w:rPr>
-          <w:i/>
-        </w:rPr>
-        <w:t>Garantia</w:t>
-      </w:r>
-      <w:proofErr w:type="spellEnd"/>
-      <w:r>
-        <w:rPr>
-          <w:i/>
-        </w:rPr>
-        <w:t xml:space="preserve"> como </w:t>
-      </w:r>
-      <w:proofErr w:type="spellStart"/>
-      <w:r>
-        <w:rPr>
-          <w:i/>
-        </w:rPr>
-        <w:t>ServicioExtra</w:t>
-      </w:r>
-      <w:proofErr w:type="spellEnd"/>
-      <w:r>
-        <w:rPr>
-          <w:i/>
+        <w:t xml:space="preserve">Para llamar métodos del jugador, se pueden utilizar </w:t>
+      </w:r>
+      <w:r>
+        <w:rPr>
+          <w:b/>
+          <w:i/>
+        </w:rPr>
+        <w:t xml:space="preserve">varios métodos de </w:t>
+      </w:r>
+      <w:proofErr w:type="spellStart"/>
+      <w:r>
+        <w:rPr>
+          <w:b/>
+          <w:i/>
+        </w:rPr>
+        <w:t>AlGoOh</w:t>
+      </w:r>
+      <w:proofErr w:type="spellEnd"/>
+      <w:r>
+        <w:rPr>
+          <w:i/>
+        </w:rPr>
+        <w:t xml:space="preserve"> que a través del </w:t>
+      </w:r>
+      <w:proofErr w:type="spellStart"/>
+      <w:r>
+        <w:rPr>
+          <w:i/>
+        </w:rPr>
+        <w:t>EstadoDeJuego</w:t>
+      </w:r>
+      <w:proofErr w:type="spellEnd"/>
+      <w:r>
+        <w:rPr>
+          <w:i/>
+        </w:rPr>
+        <w:t xml:space="preserve"> y sus Fases controlará en qué momento se pueden utilizar.</w:t>
+      </w:r>
+    </w:p>
+    <w:p>
+      <w:pPr>
+        <w:pStyle w:val="Prrafodelista"/>
+        <w:jc w:val="center"/>
+        <w:rPr>
+          <w:i/>
+          <w:u w:val="single"/>
+        </w:rPr>
+      </w:pPr>
+      <w:r>
+        <w:rPr>
+          <w:i/>
+          <w:u w:val="single"/>
+        </w:rPr>
+        <w:t xml:space="preserve">De no ser posible realizar una acción durante determinada Fase, se lanzará </w:t>
+      </w:r>
+      <w:proofErr w:type="spellStart"/>
+      <w:r>
+        <w:rPr>
+          <w:i/>
+          <w:u w:val="single"/>
+        </w:rPr>
+        <w:t>ExcepcionFaseIncorrecta</w:t>
+      </w:r>
+      <w:proofErr w:type="spellEnd"/>
+      <w:r>
+        <w:rPr>
+          <w:i/>
+          <w:u w:val="single"/>
         </w:rPr>
         <w:t>.</w:t>
-      </w:r>
-    </w:p>
-    <w:p>
-      <w:pPr>
-        <w:pStyle w:val="Prrafodelista"/>
-        <w:jc w:val="center"/>
-        <w:rPr>
-          <w:i/>
-        </w:rPr>
-      </w:pPr>
-      <w:r>
-        <w:rPr>
-          <w:i/>
-          <w:noProof/>
-        </w:rPr>
-        <w:drawing>
-          <wp:anchor distT="0" distB="0" distL="114300" distR="114300" simplePos="0" relativeHeight="251659264" behindDoc="0" locked="0" layoutInCell="1" allowOverlap="1">
-            <wp:simplePos x="0" y="0"/>
-            <wp:positionH relativeFrom="column">
-              <wp:posOffset>457200</wp:posOffset>
-            </wp:positionH>
-            <wp:positionV relativeFrom="paragraph">
-              <wp:posOffset>153670</wp:posOffset>
-            </wp:positionV>
-            <wp:extent cx="6000750" cy="4457700"/>
-            <wp:effectExtent l="0" t="0" r="0" b="0"/>
-            <wp:wrapNone/>
-            <wp:docPr id="8" name="7 Imagen" descr="Aplicar cupón y realizar compra simple con descuento.png"/>
-            <wp:cNvGraphicFramePr>
-              <a:graphicFrameLocks xmlns:a="http://schemas.openxmlformats.org/drawingml/2006/main" noChangeAspect="1"/>
-            </wp:cNvGraphicFramePr>
-            <a:graphic xmlns:a="http://schemas.openxmlformats.org/drawingml/2006/main">
-              <a:graphicData uri="http://schemas.openxmlformats.org/drawingml/2006/picture">
-                <pic:pic xmlns:pic="http://schemas.openxmlformats.org/drawingml/2006/picture">
-                  <pic:nvPicPr>
-                    <pic:cNvPr id="0" name="Aplicar cupón y realizar compra simple con descuento.png"/>
-                    <pic:cNvPicPr/>
-                  </pic:nvPicPr>
-                  <pic:blipFill>
-                    <a:blip r:embed="rId12"/>
-                    <a:srcRect r="3077" b="4684"/>
-                    <a:stretch>
-                      <a:fillRect/>
-                    </a:stretch>
-                  </pic:blipFill>
-                  <pic:spPr>
-                    <a:xfrm>
-                      <a:off x="0" y="0"/>
-                      <a:ext cx="6000750" cy="4457700"/>
-                    </a:xfrm>
-                    <a:prstGeom prst="rect">
-                      <a:avLst/>
-                    </a:prstGeom>
-                  </pic:spPr>
-                </pic:pic>
-              </a:graphicData>
-            </a:graphic>
-          </wp:anchor>
-        </w:drawing>
-      </w:r>
-    </w:p>
-    <w:p>
-      <w:pPr>
-        <w:pStyle w:val="Prrafodelista"/>
-        <w:jc w:val="center"/>
-        <w:rPr>
-          <w:i/>
-        </w:rPr>
-      </w:pPr>
-    </w:p>
-    <w:p>
-      <w:pPr>
-        <w:pStyle w:val="Prrafodelista"/>
-        <w:jc w:val="center"/>
-        <w:rPr>
-          <w:i/>
-        </w:rPr>
-      </w:pPr>
-    </w:p>
-    <w:p>
-      <w:pPr>
-        <w:rPr>
-          <w:i/>
-        </w:rPr>
-      </w:pPr>
-      <w:r>
-        <w:rPr>
-          <w:i/>
-        </w:rPr>
-        <w:br w:type="page"/>
-      </w:r>
-    </w:p>
-    <w:p>
-      <w:pPr>
-        <w:pStyle w:val="Prrafodelista"/>
-        <w:jc w:val="center"/>
-        <w:rPr>
-          <w:i/>
-        </w:rPr>
-      </w:pPr>
-      <w:r>
-        <w:rPr>
-          <w:i/>
-          <w:noProof/>
-        </w:rPr>
-        <w:lastRenderedPageBreak/>
-        <w:drawing>
-          <wp:inline distT="0" distB="0" distL="0" distR="0">
-            <wp:extent cx="6010690" cy="2162175"/>
-            <wp:effectExtent l="0" t="0" r="0" b="0"/>
-            <wp:docPr id="9" name="8 Imagen" descr="Hacer compra mayor a 5000 con envío bonificado.png"/>
-            <wp:cNvGraphicFramePr>
-              <a:graphicFrameLocks xmlns:a="http://schemas.openxmlformats.org/drawingml/2006/main" noChangeAspect="1"/>
-            </wp:cNvGraphicFramePr>
-            <a:graphic xmlns:a="http://schemas.openxmlformats.org/drawingml/2006/main">
-              <a:graphicData uri="http://schemas.openxmlformats.org/drawingml/2006/picture">
-                <pic:pic xmlns:pic="http://schemas.openxmlformats.org/drawingml/2006/picture">
-                  <pic:nvPicPr>
-                    <pic:cNvPr id="0" name="Hacer compra mayor a 5000 con envío bonificado.png"/>
-                    <pic:cNvPicPr/>
-                  </pic:nvPicPr>
-                  <pic:blipFill>
-                    <a:blip r:embed="rId13"/>
-                    <a:srcRect r="2916" b="8321"/>
-                    <a:stretch>
-                      <a:fillRect/>
-                    </a:stretch>
-                  </pic:blipFill>
-                  <pic:spPr>
-                    <a:xfrm>
-                      <a:off x="0" y="0"/>
-                      <a:ext cx="6010690" cy="2162175"/>
-                    </a:xfrm>
-                    <a:prstGeom prst="rect">
-                      <a:avLst/>
-                    </a:prstGeom>
-                  </pic:spPr>
-                </pic:pic>
-              </a:graphicData>
-            </a:graphic>
-          </wp:inline>
-        </w:drawing>
-      </w:r>
-    </w:p>
-    <w:p>
-      <w:pPr>
-        <w:pStyle w:val="Prrafodelista"/>
-        <w:jc w:val="center"/>
-        <w:rPr>
-          <w:i/>
-        </w:rPr>
-      </w:pPr>
-      <w:r>
-        <w:rPr>
-          <w:i/>
-        </w:rPr>
-        <w:t>El total devuelto es igual al precio bruto ya que no se agrega valor de envío, debido a que el subtotal excede los $5000.</w:t>
-      </w:r>
-    </w:p>
-    <w:p>
-      <w:pPr>
-        <w:pStyle w:val="Prrafodelista"/>
-        <w:jc w:val="center"/>
-        <w:rPr>
-          <w:i/>
-        </w:rPr>
-      </w:pPr>
-    </w:p>
-    <w:p>
-      <w:pPr>
-        <w:pStyle w:val="Prrafodelista"/>
-        <w:jc w:val="center"/>
-        <w:rPr>
-          <w:i/>
-        </w:rPr>
-      </w:pPr>
-      <w:r>
-        <w:rPr>
-          <w:i/>
-          <w:noProof/>
-        </w:rPr>
-        <w:drawing>
-          <wp:inline distT="0" distB="0" distL="0" distR="0">
-            <wp:extent cx="6010275" cy="3771900"/>
-            <wp:effectExtent l="0" t="0" r="0" b="0"/>
-            <wp:docPr id="10" name="9 Imagen" descr="Agregar cupones y priorizar el de mayor descuento.png"/>
-            <wp:cNvGraphicFramePr>
-              <a:graphicFrameLocks xmlns:a="http://schemas.openxmlformats.org/drawingml/2006/main" noChangeAspect="1"/>
-            </wp:cNvGraphicFramePr>
-            <a:graphic xmlns:a="http://schemas.openxmlformats.org/drawingml/2006/main">
-              <a:graphicData uri="http://schemas.openxmlformats.org/drawingml/2006/picture">
-                <pic:pic xmlns:pic="http://schemas.openxmlformats.org/drawingml/2006/picture">
-                  <pic:nvPicPr>
-                    <pic:cNvPr id="0" name="Agregar cupones y priorizar el de mayor descuento.png"/>
-                    <pic:cNvPicPr/>
-                  </pic:nvPicPr>
-                  <pic:blipFill>
-                    <a:blip r:embed="rId14"/>
-                    <a:srcRect r="2923" b="5263"/>
-                    <a:stretch>
-                      <a:fillRect/>
-                    </a:stretch>
-                  </pic:blipFill>
-                  <pic:spPr>
-                    <a:xfrm>
-                      <a:off x="0" y="0"/>
-                      <a:ext cx="6010275" cy="3771900"/>
-                    </a:xfrm>
-                    <a:prstGeom prst="rect">
-                      <a:avLst/>
-                    </a:prstGeom>
-                  </pic:spPr>
-                </pic:pic>
-              </a:graphicData>
-            </a:graphic>
-          </wp:inline>
-        </w:drawing>
-      </w:r>
-    </w:p>
-    <w:p>
-      <w:pPr>
-        <w:pStyle w:val="Prrafodelista"/>
-        <w:jc w:val="center"/>
-        <w:rPr>
-          <w:i/>
-        </w:rPr>
-      </w:pPr>
-      <w:r>
-        <w:rPr>
-          <w:i/>
-        </w:rPr>
-        <w:t xml:space="preserve">En el primer llamado al método </w:t>
-      </w:r>
-      <w:proofErr w:type="spellStart"/>
-      <w:proofErr w:type="gramStart"/>
-      <w:r>
-        <w:rPr>
-          <w:i/>
-        </w:rPr>
-        <w:t>obtenerCupon</w:t>
-      </w:r>
-      <w:proofErr w:type="spellEnd"/>
-      <w:r>
-        <w:rPr>
-          <w:i/>
-        </w:rPr>
-        <w:t>(</w:t>
-      </w:r>
-      <w:proofErr w:type="gramEnd"/>
-      <w:r>
-        <w:rPr>
-          <w:i/>
-        </w:rPr>
-        <w:t xml:space="preserve">), se arroja la excepción </w:t>
-      </w:r>
-      <w:proofErr w:type="spellStart"/>
-      <w:r>
-        <w:rPr>
-          <w:i/>
-        </w:rPr>
-        <w:t>CuponNoExistente</w:t>
-      </w:r>
-      <w:proofErr w:type="spellEnd"/>
-      <w:r>
-        <w:rPr>
-          <w:i/>
-        </w:rPr>
-        <w:t xml:space="preserve"> que el método </w:t>
-      </w:r>
-      <w:proofErr w:type="spellStart"/>
-      <w:r>
-        <w:rPr>
-          <w:i/>
-        </w:rPr>
-        <w:t>aplicarCupon</w:t>
-      </w:r>
-      <w:proofErr w:type="spellEnd"/>
-      <w:r>
-        <w:rPr>
-          <w:i/>
-        </w:rPr>
-        <w:t xml:space="preserve"> entiende y reacciona agregando el  cupón nuevo.</w:t>
-      </w:r>
-    </w:p>
-    <w:p>
-      <w:pPr>
-        <w:pStyle w:val="Prrafodelista"/>
-        <w:jc w:val="center"/>
-        <w:rPr>
-          <w:i/>
-        </w:rPr>
-      </w:pPr>
-      <w:r>
-        <w:rPr>
-          <w:i/>
-        </w:rPr>
-        <w:t xml:space="preserve">En el segundo llamado, devuelve el cupón mediano. El cupón nuevo recibe el mensaje </w:t>
-      </w:r>
-      <w:proofErr w:type="spellStart"/>
-      <w:proofErr w:type="gramStart"/>
-      <w:r>
-        <w:rPr>
-          <w:i/>
-        </w:rPr>
-        <w:t>esMayorA</w:t>
-      </w:r>
-      <w:proofErr w:type="spellEnd"/>
-      <w:r>
-        <w:rPr>
-          <w:i/>
-        </w:rPr>
-        <w:t>(</w:t>
-      </w:r>
-      <w:proofErr w:type="spellStart"/>
-      <w:proofErr w:type="gramEnd"/>
-      <w:r>
-        <w:rPr>
-          <w:i/>
-        </w:rPr>
-        <w:t>cuponMediano</w:t>
-      </w:r>
-      <w:proofErr w:type="spellEnd"/>
-      <w:r>
-        <w:rPr>
-          <w:i/>
-        </w:rPr>
-        <w:t xml:space="preserve">) y en base a esa lógica, el método </w:t>
-      </w:r>
-      <w:proofErr w:type="spellStart"/>
-      <w:r>
-        <w:rPr>
-          <w:i/>
-        </w:rPr>
-        <w:t>aplicarCupon</w:t>
-      </w:r>
-      <w:proofErr w:type="spellEnd"/>
-      <w:r>
-        <w:rPr>
-          <w:i/>
-        </w:rPr>
-        <w:t>() decide remover el mediano y aplicar el mayor.</w:t>
-      </w:r>
-    </w:p>
-    <w:p>
-      <w:pPr>
-        <w:pStyle w:val="Prrafodelista"/>
-        <w:jc w:val="center"/>
-        <w:rPr>
-          <w:i/>
-        </w:rPr>
-      </w:pPr>
-      <w:r>
-        <w:rPr>
-          <w:i/>
-        </w:rPr>
-        <w:t xml:space="preserve">Para el tercer llamado, se repite el procedimiento, pero al ser falso que </w:t>
-      </w:r>
-      <w:proofErr w:type="spellStart"/>
-      <w:r>
-        <w:rPr>
-          <w:i/>
-        </w:rPr>
-        <w:t>cuponMenor</w:t>
-      </w:r>
-      <w:proofErr w:type="spellEnd"/>
-      <w:r>
-        <w:rPr>
-          <w:i/>
-        </w:rPr>
-        <w:t xml:space="preserve"> </w:t>
-      </w:r>
-      <w:proofErr w:type="spellStart"/>
-      <w:r>
-        <w:rPr>
-          <w:i/>
-        </w:rPr>
-        <w:t>esMayorA</w:t>
-      </w:r>
-      <w:proofErr w:type="spellEnd"/>
-      <w:r>
-        <w:rPr>
-          <w:i/>
-        </w:rPr>
-        <w:t xml:space="preserve">: </w:t>
-      </w:r>
-      <w:proofErr w:type="spellStart"/>
-      <w:r>
-        <w:rPr>
-          <w:i/>
-        </w:rPr>
-        <w:t>cuponMayor</w:t>
-      </w:r>
-      <w:proofErr w:type="spellEnd"/>
-      <w:r>
-        <w:rPr>
-          <w:i/>
-        </w:rPr>
-        <w:t xml:space="preserve">, el método </w:t>
-      </w:r>
-      <w:proofErr w:type="spellStart"/>
-      <w:proofErr w:type="gramStart"/>
-      <w:r>
-        <w:rPr>
-          <w:i/>
-        </w:rPr>
-        <w:t>aplicarCupon</w:t>
-      </w:r>
-      <w:proofErr w:type="spellEnd"/>
-      <w:r>
-        <w:rPr>
-          <w:i/>
-        </w:rPr>
-        <w:t>(</w:t>
-      </w:r>
-      <w:proofErr w:type="gramEnd"/>
-      <w:r>
-        <w:rPr>
-          <w:i/>
-        </w:rPr>
-        <w:t>) no realiza ninguna otra acción.</w:t>
       </w:r>
     </w:p>
     <w:sectPr>
@@ -4403,7 +3986,7 @@
 </file>
 
 <file path=customXml/itemProps1.xml><?xml version="1.0" encoding="utf-8"?>
-<ds:datastoreItem xmlns:ds="http://schemas.openxmlformats.org/officeDocument/2006/customXml" ds:itemID="{18420EB0-F3AC-4DED-8467-F2E2184EFC3E}">
+<ds:datastoreItem xmlns:ds="http://schemas.openxmlformats.org/officeDocument/2006/customXml" ds:itemID="{F7FA1ECE-B2CF-4210-A5B7-CB2EF41AF9EF}">
   <ds:schemaRefs>
     <ds:schemaRef ds:uri="http://schemas.openxmlformats.org/officeDocument/2006/bibliography"/>
   </ds:schemaRefs>

</xml_diff>

<commit_message>
ModoDeCombate interface. Informe actualizado.
</commit_message>
<xml_diff>
--- a/Informe/Informe.docx
+++ b/Informe/Informe.docx
@@ -1024,7 +1024,7 @@
         <w:rPr>
           <w:i/>
         </w:rPr>
-        <w:t>AlgoBay</w:t>
+        <w:t>AlGoOh</w:t>
       </w:r>
       <w:proofErr w:type="spellEnd"/>
       <w:r>
@@ -1034,15 +1034,19 @@
         <w:t>:</w:t>
       </w:r>
       <w:r>
-        <w:t xml:space="preserve"> Utilizo la clase </w:t>
-      </w:r>
-      <w:proofErr w:type="spellStart"/>
-      <w:r>
-        <w:t>AlgoBay</w:t>
-      </w:r>
-      <w:proofErr w:type="spellEnd"/>
-      <w:r>
-        <w:t xml:space="preserve"> como interfaz entre el cliente y el sistema de compras, pensándola como la capa exterior del programa que </w:t>
+        <w:t xml:space="preserve"> Utilizo la clase como interfaz entre el </w:t>
+      </w:r>
+      <w:r>
+        <w:t>usuario</w:t>
+      </w:r>
+      <w:r>
+        <w:t xml:space="preserve"> y el </w:t>
+      </w:r>
+      <w:r>
+        <w:t>modelo</w:t>
+      </w:r>
+      <w:r>
+        <w:t xml:space="preserve">, pensándola como la capa exterior del programa que </w:t>
       </w:r>
       <w:r>
         <w:t xml:space="preserve">tiene la responsabilidad de </w:t>
@@ -1060,75 +1064,58 @@
         <w:t xml:space="preserve"> de mensajes</w:t>
       </w:r>
       <w:r>
-        <w:t xml:space="preserve"> con el usuario (sin tener en cuenta ninguna interfaz gráfica o menú con facilidades).</w:t>
-      </w:r>
-    </w:p>
-    <w:p>
-      <w:pPr>
-        <w:pStyle w:val="Prrafodelista"/>
-      </w:pPr>
-    </w:p>
-    <w:p>
-      <w:pPr>
-        <w:pStyle w:val="Prrafodelista"/>
-      </w:pPr>
-      <w:r>
-        <w:rPr>
-          <w:i/>
-        </w:rPr>
-        <w:t xml:space="preserve">Compra: </w:t>
+        <w:t xml:space="preserve"> (sin tener en cuenta ninguna interfaz gráfica o menú con facilidades)</w:t>
+      </w:r>
+      <w:r>
+        <w:t xml:space="preserve"> que permitirá al jugador realizar acciones sobre el juego cuando corresponda</w:t>
+      </w:r>
+      <w:r>
+        <w:t>.</w:t>
+      </w:r>
+    </w:p>
+    <w:p>
+      <w:pPr>
+        <w:pStyle w:val="Prrafodelista"/>
+      </w:pPr>
+    </w:p>
+    <w:p>
+      <w:pPr>
+        <w:pStyle w:val="Prrafodelista"/>
+      </w:pPr>
+      <w:r>
+        <w:rPr>
+          <w:i/>
+        </w:rPr>
+        <w:t>Fase</w:t>
+      </w:r>
+      <w:r>
+        <w:rPr>
+          <w:i/>
+        </w:rPr>
+        <w:t xml:space="preserve">: </w:t>
       </w:r>
       <w:r>
         <w:t xml:space="preserve">Es la clase que se encarga de </w:t>
       </w:r>
       <w:r>
-        <w:t xml:space="preserve">registrar y </w:t>
-      </w:r>
-      <w:r>
-        <w:t>contabilizar una venta de uno o varios productos procesand</w:t>
-      </w:r>
-      <w:r>
-        <w:t xml:space="preserve">o su total según </w:t>
-      </w:r>
-      <w:r>
-        <w:t xml:space="preserve">haya agregado </w:t>
-      </w:r>
-      <w:r>
-        <w:t xml:space="preserve">envío, </w:t>
-      </w:r>
-      <w:r>
-        <w:t>garantía</w:t>
-      </w:r>
-      <w:r>
-        <w:t xml:space="preserve"> o cupón</w:t>
-      </w:r>
-      <w:r>
-        <w:t>.</w:t>
-      </w:r>
-    </w:p>
-    <w:p>
-      <w:pPr>
-        <w:pStyle w:val="Prrafodelista"/>
-      </w:pPr>
-    </w:p>
-    <w:p>
-      <w:pPr>
-        <w:pStyle w:val="Prrafodelista"/>
-      </w:pPr>
-      <w:proofErr w:type="spellStart"/>
-      <w:r>
-        <w:rPr>
-          <w:i/>
-        </w:rPr>
-        <w:t>Servicio</w:t>
-      </w:r>
-      <w:r>
-        <w:rPr>
-          <w:i/>
-        </w:rPr>
-        <w:t>Extra</w:t>
-      </w:r>
-      <w:proofErr w:type="spellEnd"/>
+        <w:t>permitir al Jugador realizar acciones según sea el momento.</w:t>
+      </w:r>
+    </w:p>
+    <w:p>
+      <w:pPr>
+        <w:pStyle w:val="Prrafodelista"/>
+      </w:pPr>
+    </w:p>
+    <w:p>
+      <w:pPr>
+        <w:pStyle w:val="Prrafodelista"/>
+      </w:pPr>
+      <w:r>
+        <w:rPr>
+          <w:i/>
+        </w:rPr>
+        <w:t>Jugador</w:t>
+      </w:r>
       <w:r>
         <w:rPr>
           <w:i/>
@@ -1139,80 +1126,24 @@
         <w:t xml:space="preserve"> </w:t>
       </w:r>
       <w:r>
-        <w:t xml:space="preserve">Es </w:t>
-      </w:r>
-      <w:r>
-        <w:t>la interfaz que añade el</w:t>
-      </w:r>
-      <w:r>
-        <w:t xml:space="preserve"> servicio</w:t>
-      </w:r>
-      <w:r>
-        <w:t xml:space="preserve"> total </w:t>
-      </w:r>
-      <w:r>
-        <w:t xml:space="preserve">a la Compra. </w:t>
-      </w:r>
-      <w:r>
-        <w:t>La implementan las clases</w:t>
-      </w:r>
-      <w:r>
-        <w:t xml:space="preserve"> Envío</w:t>
-      </w:r>
-      <w:r>
-        <w:t xml:space="preserve"> y</w:t>
-      </w:r>
-      <w:r>
-        <w:t xml:space="preserve"> Garantía </w:t>
-      </w:r>
-      <w:r>
-        <w:t>(</w:t>
-      </w:r>
-      <w:r>
-        <w:t>Cupón</w:t>
-      </w:r>
-      <w:r>
-        <w:t xml:space="preserve"> también; detallo más adelante)</w:t>
-      </w:r>
-      <w:r>
-        <w:t xml:space="preserve"> </w:t>
-      </w:r>
-      <w:r>
-        <w:t>y</w:t>
-      </w:r>
-      <w:r>
-        <w:t xml:space="preserve"> agrega </w:t>
-      </w:r>
-      <w:r>
-        <w:t xml:space="preserve">valor </w:t>
-      </w:r>
-      <w:r>
-        <w:t>al subtotal antes de calcular el precio</w:t>
-      </w:r>
-      <w:r>
-        <w:t xml:space="preserve"> final</w:t>
-      </w:r>
-      <w:r>
-        <w:t>.</w:t>
-      </w:r>
-    </w:p>
-    <w:p>
-      <w:pPr>
-        <w:pStyle w:val="Prrafodelista"/>
-      </w:pPr>
-    </w:p>
-    <w:p>
-      <w:pPr>
-        <w:pStyle w:val="Prrafodelista"/>
-      </w:pPr>
-      <w:proofErr w:type="spellStart"/>
-      <w:r>
-        <w:rPr>
-          <w:i/>
-        </w:rPr>
-        <w:t>Envio</w:t>
-      </w:r>
-      <w:proofErr w:type="spellEnd"/>
+        <w:t>Representa a uno de los jugadores que interactuará con el programa permitiéndole realizar cambios en el juego, y tendrá su tablero con zonas y su mano con cartas. Conociendo a su oponente, realizará ataques en su tablero.</w:t>
+      </w:r>
+    </w:p>
+    <w:p>
+      <w:pPr>
+        <w:pStyle w:val="Prrafodelista"/>
+      </w:pPr>
+    </w:p>
+    <w:p>
+      <w:pPr>
+        <w:pStyle w:val="Prrafodelista"/>
+      </w:pPr>
+      <w:r>
+        <w:rPr>
+          <w:i/>
+        </w:rPr>
+        <w:t>Monstruo</w:t>
+      </w:r>
       <w:r>
         <w:rPr>
           <w:i/>
@@ -1220,25 +1151,7 @@
         <w:t xml:space="preserve">: </w:t>
       </w:r>
       <w:r>
-        <w:t>Se añade</w:t>
-      </w:r>
-      <w:r>
-        <w:t xml:space="preserve"> como Servicio</w:t>
-      </w:r>
-      <w:r>
-        <w:t xml:space="preserve"> a la Compra correspondiente según tenga envío con el fin de sumarse al precio total, habiendo añadido Garantía (si corresponde) previamente.</w:t>
-      </w:r>
-      <w:r>
-        <w:t xml:space="preserve"> No</w:t>
-      </w:r>
-      <w:r>
-        <w:t xml:space="preserve"> añade </w:t>
-      </w:r>
-      <w:r>
-        <w:t xml:space="preserve">costo extra </w:t>
-      </w:r>
-      <w:r>
-        <w:t>en caso de superar el monto de $5000.</w:t>
+        <w:t>Es una clase abstracta que define algunos métodos comunes a todos los monstruos y permite a sus subclases sobrecargarlos para realizar las acciones de manera distinta según corresponda a su comportamiento.</w:t>
       </w:r>
     </w:p>
     <w:p>

</xml_diff>

<commit_message>
Informe casi terminado y diagramas
</commit_message>
<xml_diff>
--- a/Informe/Informe.docx
+++ b/Informe/Informe.docx
@@ -1451,7 +1451,7 @@
         </w:rPr>
         <w:lastRenderedPageBreak/>
         <w:pict>
-          <v:shape id="_x0000_i1027" type="#_x0000_t75" style="width:486.75pt;height:420.75pt">
+          <v:shape id="_x0000_i1026" type="#_x0000_t75" style="width:486.75pt;height:420.75pt">
             <v:imagedata r:id="rId8" o:title="FinalCartaYTipos"/>
           </v:shape>
         </w:pict>
@@ -1495,18 +1495,95 @@
       <w:r>
         <w:rPr>
           <w:i/>
+          <w:noProof/>
+        </w:rPr>
+        <w:lastRenderedPageBreak/>
+        <w:drawing>
+          <wp:inline distT="0" distB="0" distL="0" distR="0">
+            <wp:extent cx="6188710" cy="3567430"/>
+            <wp:effectExtent l="0" t="0" r="0" b="0"/>
+            <wp:docPr id="1" name="0 Imagen" descr="FinalJugador.png"/>
+            <wp:cNvGraphicFramePr>
+              <a:graphicFrameLocks xmlns:a="http://schemas.openxmlformats.org/drawingml/2006/main" noChangeAspect="1"/>
+            </wp:cNvGraphicFramePr>
+            <a:graphic xmlns:a="http://schemas.openxmlformats.org/drawingml/2006/main">
+              <a:graphicData uri="http://schemas.openxmlformats.org/drawingml/2006/picture">
+                <pic:pic xmlns:pic="http://schemas.openxmlformats.org/drawingml/2006/picture">
+                  <pic:nvPicPr>
+                    <pic:cNvPr id="0" name="FinalJugador.png"/>
+                    <pic:cNvPicPr/>
+                  </pic:nvPicPr>
+                  <pic:blipFill>
+                    <a:blip r:embed="rId9"/>
+                    <a:stretch>
+                      <a:fillRect/>
+                    </a:stretch>
+                  </pic:blipFill>
+                  <pic:spPr>
+                    <a:xfrm>
+                      <a:off x="0" y="0"/>
+                      <a:ext cx="6188710" cy="3567430"/>
+                    </a:xfrm>
+                    <a:prstGeom prst="rect">
+                      <a:avLst/>
+                    </a:prstGeom>
+                  </pic:spPr>
+                </pic:pic>
+              </a:graphicData>
+            </a:graphic>
+          </wp:inline>
+        </w:drawing>
+      </w:r>
+    </w:p>
+    <w:p>
+      <w:pPr>
+        <w:pStyle w:val="Prrafodelista"/>
+        <w:jc w:val="center"/>
+        <w:rPr>
+          <w:i/>
+        </w:rPr>
+      </w:pPr>
+      <w:r>
+        <w:rPr>
+          <w:i/>
+        </w:rPr>
+        <w:t xml:space="preserve">Diagrama de la clase Jugador y las zonas donde mueve sus cartas. Tiene una referencia al </w:t>
+      </w:r>
+      <w:proofErr w:type="spellStart"/>
+      <w:r>
+        <w:rPr>
+          <w:i/>
+        </w:rPr>
+        <w:t>EstadoDeJuego</w:t>
+      </w:r>
+      <w:proofErr w:type="spellEnd"/>
+      <w:r>
+        <w:rPr>
+          <w:i/>
+        </w:rPr>
+        <w:t xml:space="preserve"> para terminar el juego cuando corresponde.</w:t>
+      </w:r>
+    </w:p>
+    <w:p>
+      <w:pPr>
+        <w:rPr>
+          <w:b/>
+        </w:rPr>
+      </w:pPr>
+      <w:r>
+        <w:rPr>
+          <w:b/>
         </w:rPr>
         <w:lastRenderedPageBreak/>
         <w:pict>
-          <v:shape id="_x0000_i1026" type="#_x0000_t75" style="width:486.75pt;height:280.5pt">
-            <v:imagedata r:id="rId9" o:title="FinalJugador"/>
+          <v:shape id="_x0000_i1027" type="#_x0000_t75" style="width:486.75pt;height:420.75pt">
+            <v:imagedata r:id="rId10" o:title="FinalJuegoYFases"/>
           </v:shape>
         </w:pict>
       </w:r>
     </w:p>
     <w:p>
       <w:pPr>
-        <w:pStyle w:val="Prrafodelista"/>
         <w:jc w:val="center"/>
         <w:rPr>
           <w:i/>
@@ -1516,22 +1593,64 @@
         <w:rPr>
           <w:i/>
         </w:rPr>
-        <w:t xml:space="preserve">Diagrama de la clase Jugador y las zonas donde mueve sus cartas. Tiene una referencia al </w:t>
-      </w:r>
-      <w:proofErr w:type="spellStart"/>
-      <w:r>
-        <w:rPr>
-          <w:i/>
-        </w:rPr>
-        <w:t>EstadoDeJuego</w:t>
-      </w:r>
-      <w:proofErr w:type="spellEnd"/>
-      <w:r>
-        <w:rPr>
-          <w:i/>
-        </w:rPr>
-        <w:t xml:space="preserve"> para terminar el juego cuando corresponde.</w:t>
-      </w:r>
+        <w:t>Diagrama de clases del juego y sus fases.</w:t>
+      </w:r>
+    </w:p>
+    <w:p>
+      <w:pPr>
+        <w:rPr>
+          <w:b/>
+        </w:rPr>
+      </w:pPr>
+    </w:p>
+    <w:p>
+      <w:pPr>
+        <w:rPr>
+          <w:b/>
+        </w:rPr>
+      </w:pPr>
+    </w:p>
+    <w:p>
+      <w:pPr>
+        <w:rPr>
+          <w:b/>
+        </w:rPr>
+      </w:pPr>
+    </w:p>
+    <w:p>
+      <w:pPr>
+        <w:rPr>
+          <w:b/>
+        </w:rPr>
+      </w:pPr>
+    </w:p>
+    <w:p>
+      <w:pPr>
+        <w:rPr>
+          <w:b/>
+        </w:rPr>
+      </w:pPr>
+    </w:p>
+    <w:p>
+      <w:pPr>
+        <w:rPr>
+          <w:b/>
+        </w:rPr>
+      </w:pPr>
+    </w:p>
+    <w:p>
+      <w:pPr>
+        <w:rPr>
+          <w:b/>
+        </w:rPr>
+      </w:pPr>
+    </w:p>
+    <w:p>
+      <w:pPr>
+        <w:rPr>
+          <w:b/>
+        </w:rPr>
+      </w:pPr>
     </w:p>
     <w:p>
       <w:pPr>
@@ -1555,6 +1674,7 @@
         <w:rPr>
           <w:b/>
         </w:rPr>
+        <w:lastRenderedPageBreak/>
         <w:t>Detalles de implementación:</w:t>
       </w:r>
     </w:p>
@@ -1778,7 +1898,6 @@
         <w:rPr>
           <w:b/>
         </w:rPr>
-        <w:lastRenderedPageBreak/>
         <w:t>Excepciones:</w:t>
       </w:r>
     </w:p>
@@ -1795,7 +1914,7 @@
         <w:rPr>
           <w:i/>
         </w:rPr>
-        <w:t>ExcepcionProductoNoExiste</w:t>
+        <w:t>ExcepcionCartaBocaAbajo</w:t>
       </w:r>
       <w:proofErr w:type="spellEnd"/>
       <w:r>
@@ -1805,75 +1924,8 @@
         <w:t>:</w:t>
       </w:r>
       <w:r>
-        <w:t xml:space="preserve"> Creada para dar aviso cuando un producto no está registrado en el</w:t>
-      </w:r>
-      <w:r>
-        <w:t xml:space="preserve"> inventario de </w:t>
-      </w:r>
-      <w:proofErr w:type="spellStart"/>
-      <w:r>
-        <w:t>AlgoBay</w:t>
-      </w:r>
-      <w:proofErr w:type="spellEnd"/>
-      <w:r>
-        <w:t>. A</w:t>
-      </w:r>
-      <w:r>
-        <w:t>l intentar agregar un producto inexistente a una compra mi implementación no realizará ninguna acción en el programa. Est</w:t>
-      </w:r>
-      <w:r>
-        <w:t>a excepción puede lanzarse en los</w:t>
-      </w:r>
-      <w:r>
-        <w:t xml:space="preserve"> método</w:t>
-      </w:r>
-      <w:r>
-        <w:t>s</w:t>
-      </w:r>
-      <w:r>
-        <w:t xml:space="preserve"> </w:t>
-      </w:r>
-      <w:proofErr w:type="spellStart"/>
-      <w:r>
-        <w:t>agregar</w:t>
-      </w:r>
-      <w:proofErr w:type="gramStart"/>
-      <w:r>
-        <w:t>:aCompra</w:t>
-      </w:r>
-      <w:proofErr w:type="spellEnd"/>
-      <w:proofErr w:type="gramEnd"/>
-      <w:r>
-        <w:t>:</w:t>
-      </w:r>
-      <w:r>
-        <w:t xml:space="preserve"> y </w:t>
-      </w:r>
-      <w:proofErr w:type="spellStart"/>
-      <w:r>
-        <w:t>getProducto</w:t>
-      </w:r>
-      <w:proofErr w:type="spellEnd"/>
-      <w:r>
-        <w:t>:</w:t>
-      </w:r>
-      <w:r>
-        <w:t xml:space="preserve"> de la clase </w:t>
-      </w:r>
-      <w:proofErr w:type="spellStart"/>
-      <w:r>
-        <w:t>AlgoBay</w:t>
-      </w:r>
-      <w:proofErr w:type="spellEnd"/>
-      <w:r>
-        <w:t>.</w:t>
-      </w:r>
-    </w:p>
-    <w:p>
-      <w:pPr>
-        <w:pStyle w:val="Prrafodelista"/>
-        <w:ind w:left="1440"/>
-      </w:pPr>
+        <w:t xml:space="preserve"> Se lanza cuando se intenta aplicar un efecto o atacar con una carta que se encuentra boca abajo.</w:t>
+      </w:r>
     </w:p>
     <w:p>
       <w:pPr>
@@ -1888,7 +1940,7 @@
         <w:rPr>
           <w:i/>
         </w:rPr>
-        <w:t>ExcepcionCompraNoExiste</w:t>
+        <w:t>ExcepcionCartaNoNecesitaSacrificios</w:t>
       </w:r>
       <w:proofErr w:type="spellEnd"/>
       <w:r>
@@ -1898,104 +1950,8 @@
         <w:t>:</w:t>
       </w:r>
       <w:r>
-        <w:t xml:space="preserve"> Similar </w:t>
-      </w:r>
-      <w:r>
-        <w:t>a la anterior, es creada para advertir de una compra que no figura en el listado. Da</w:t>
-      </w:r>
-      <w:r>
-        <w:t xml:space="preserve"> aviso cuando un producto</w:t>
-      </w:r>
-      <w:r>
-        <w:t xml:space="preserve"> o un cupón</w:t>
-      </w:r>
-      <w:r>
-        <w:t xml:space="preserve"> se quiere</w:t>
-      </w:r>
-      <w:r>
-        <w:t>n</w:t>
-      </w:r>
-      <w:r>
-        <w:t xml:space="preserve"> añadir a una co</w:t>
-      </w:r>
-      <w:r>
-        <w:t>mpra no registrada</w:t>
-      </w:r>
-      <w:r>
-        <w:t>, ya que de no conocerla, mi implementación no realizará acción alguna</w:t>
-      </w:r>
-      <w:r>
-        <w:t xml:space="preserve"> sobre esta</w:t>
-      </w:r>
-      <w:r>
-        <w:t xml:space="preserve"> en el bloque de código llama</w:t>
-      </w:r>
-      <w:r>
-        <w:t>do. Puede lanzarse en los</w:t>
-      </w:r>
-      <w:r>
-        <w:t xml:space="preserve"> método</w:t>
-      </w:r>
-      <w:r>
-        <w:t>s</w:t>
-      </w:r>
-      <w:r>
-        <w:t xml:space="preserve"> </w:t>
-      </w:r>
-      <w:proofErr w:type="spellStart"/>
-      <w:r>
-        <w:t>agregar:aCompra</w:t>
-      </w:r>
-      <w:proofErr w:type="spellEnd"/>
-      <w:proofErr w:type="gramStart"/>
-      <w:r>
-        <w:t>:</w:t>
-      </w:r>
-      <w:r>
-        <w:t>,</w:t>
-      </w:r>
-      <w:proofErr w:type="gramEnd"/>
-      <w:r>
-        <w:t xml:space="preserve"> </w:t>
-      </w:r>
-      <w:proofErr w:type="spellStart"/>
-      <w:r>
-        <w:t>agregarCupon:enCompra</w:t>
-      </w:r>
-      <w:proofErr w:type="spellEnd"/>
-      <w:r>
-        <w:t>:</w:t>
-      </w:r>
-      <w:r>
-        <w:t xml:space="preserve"> </w:t>
-      </w:r>
-      <w:r>
-        <w:t xml:space="preserve">y </w:t>
-      </w:r>
-      <w:proofErr w:type="spellStart"/>
-      <w:r>
-        <w:t>getPrecioTotalDe</w:t>
-      </w:r>
-      <w:proofErr w:type="spellEnd"/>
-      <w:r>
-        <w:t xml:space="preserve">: </w:t>
-      </w:r>
-      <w:r>
-        <w:t xml:space="preserve">de la clase </w:t>
-      </w:r>
-      <w:proofErr w:type="spellStart"/>
-      <w:r>
-        <w:t>AlgoBay</w:t>
-      </w:r>
-      <w:proofErr w:type="spellEnd"/>
-      <w:r>
-        <w:t>.</w:t>
-      </w:r>
-    </w:p>
-    <w:p>
-      <w:pPr>
-        <w:pStyle w:val="Prrafodelista"/>
-      </w:pPr>
+        <w:t xml:space="preserve"> Se lanza cuando se intenta sacrificar monstruos para jugar una carta que no lo necesita.</w:t>
+      </w:r>
     </w:p>
     <w:p>
       <w:pPr>
@@ -2007,26 +1963,21 @@
       </w:pPr>
       <w:proofErr w:type="spellStart"/>
       <w:r>
-        <w:t>ExcepcionCuponNoExiste</w:t>
-      </w:r>
-      <w:proofErr w:type="spellEnd"/>
-      <w:r>
-        <w:t xml:space="preserve">: Puede arrojarse en la clase </w:t>
-      </w:r>
-      <w:proofErr w:type="spellStart"/>
-      <w:r>
-        <w:t>ServicioExtra</w:t>
-      </w:r>
-      <w:proofErr w:type="spellEnd"/>
-      <w:r>
-        <w:t xml:space="preserve"> cuando se busca el cupón aplicado y se atrapa en la clase Compra respondiendo de manera que solamente agregue el cupón nuevo. Claramente, su función es dar aviso de que no hay un cupón previamente aplicado a la compra.</w:t>
-      </w:r>
-    </w:p>
-    <w:p>
-      <w:pPr>
-        <w:pStyle w:val="Prrafodelista"/>
-        <w:ind w:left="1440"/>
-      </w:pPr>
+        <w:rPr>
+          <w:i/>
+        </w:rPr>
+        <w:t>ExcepcionEfectoSoloAplicableEnVolteo</w:t>
+      </w:r>
+      <w:proofErr w:type="spellEnd"/>
+      <w:r>
+        <w:rPr>
+          <w:i/>
+        </w:rPr>
+        <w:t>:</w:t>
+      </w:r>
+      <w:r>
+        <w:t xml:space="preserve"> Se lanza cuando se intenta aplicar un efecto que sólo se aplica cuando se pone la carta boca arriba.</w:t>
+      </w:r>
     </w:p>
     <w:p>
       <w:pPr>
@@ -2041,7 +1992,7 @@
         <w:rPr>
           <w:i/>
         </w:rPr>
-        <w:t>ExcepcionPorcentajeInvalido</w:t>
+        <w:t>ExcepcionFaseIncorrecta</w:t>
       </w:r>
       <w:proofErr w:type="spellEnd"/>
       <w:r>
@@ -2051,33 +2002,8 @@
         <w:t>:</w:t>
       </w:r>
       <w:r>
-        <w:t xml:space="preserve"> Creada para evitar que se introduzcan porcentajes menores a cero o mayores a cien en un cupón, ya que no tendría sentido el descuento que aplica según el contrato. Puede arrojarse en el método </w:t>
-      </w:r>
-      <w:proofErr w:type="spellStart"/>
-      <w:r>
-        <w:t>setPorcentaj</w:t>
-      </w:r>
-      <w:r>
-        <w:t>e</w:t>
-      </w:r>
-      <w:proofErr w:type="spellEnd"/>
-      <w:r>
-        <w:t xml:space="preserve">: de la clase </w:t>
-      </w:r>
-      <w:proofErr w:type="spellStart"/>
-      <w:r>
-        <w:t>Cupon</w:t>
-      </w:r>
-      <w:proofErr w:type="spellEnd"/>
-      <w:r>
-        <w:t>.</w:t>
-      </w:r>
-    </w:p>
-    <w:p>
-      <w:pPr>
-        <w:pStyle w:val="Prrafodelista"/>
-        <w:ind w:left="1440"/>
-      </w:pPr>
+        <w:t xml:space="preserve"> Se lanza cuando se intenta llamar a un método determinado del jugador en una fase del juego que no corresponde.</w:t>
+      </w:r>
     </w:p>
     <w:p>
       <w:pPr>
@@ -2092,7 +2018,7 @@
         <w:rPr>
           <w:i/>
         </w:rPr>
-        <w:t>ExcepcionPrecioNegativo</w:t>
+        <w:t>ExcepcionJuegoNoTermino</w:t>
       </w:r>
       <w:proofErr w:type="spellEnd"/>
       <w:r>
@@ -2102,28 +2028,8 @@
         <w:t>:</w:t>
       </w:r>
       <w:r>
-        <w:t xml:space="preserve"> Esta excepción no permite el ingreso de cantidades negativas para asignar el precio a un producto y por ende puede aparecer al llamar</w:t>
-      </w:r>
-      <w:r>
-        <w:t xml:space="preserve"> incorrectamente al método </w:t>
-      </w:r>
-      <w:proofErr w:type="spellStart"/>
-      <w:r>
-        <w:t>set</w:t>
-      </w:r>
-      <w:r>
-        <w:t>Precio</w:t>
-      </w:r>
-      <w:proofErr w:type="spellEnd"/>
-      <w:r>
-        <w:t>: de la clase Producto.</w:t>
-      </w:r>
-    </w:p>
-    <w:p>
-      <w:pPr>
-        <w:pStyle w:val="Prrafodelista"/>
-        <w:ind w:left="1080"/>
-      </w:pPr>
+        <w:t xml:space="preserve"> Se lanza cuando se intenta devolver un ganador y el juego está en proceso.</w:t>
+      </w:r>
     </w:p>
     <w:p>
       <w:pPr>
@@ -2132,16 +2038,13 @@
           <w:ilvl w:val="0"/>
           <w:numId w:val="3"/>
         </w:numPr>
-        <w:rPr>
-          <w:i/>
-        </w:rPr>
-      </w:pPr>
-      <w:proofErr w:type="spellStart"/>
-      <w:r>
-        <w:rPr>
-          <w:i/>
-        </w:rPr>
-        <w:t>NotFound</w:t>
+      </w:pPr>
+      <w:proofErr w:type="spellStart"/>
+      <w:r>
+        <w:rPr>
+          <w:i/>
+        </w:rPr>
+        <w:t>ExcepcionJuegoTerminado</w:t>
       </w:r>
       <w:proofErr w:type="spellEnd"/>
       <w:r>
@@ -2151,62 +2054,198 @@
         <w:t>:</w:t>
       </w:r>
       <w:r>
-        <w:t xml:space="preserve"> En los métodos en los cuales utilizo </w:t>
-      </w:r>
-      <w:proofErr w:type="spellStart"/>
-      <w:r>
-        <w:t>detect</w:t>
-      </w:r>
-      <w:proofErr w:type="spellEnd"/>
-      <w:r>
-        <w:t xml:space="preserve">: para una </w:t>
-      </w:r>
-      <w:proofErr w:type="spellStart"/>
-      <w:r>
-        <w:t>OrderedCollection</w:t>
-      </w:r>
-      <w:proofErr w:type="spellEnd"/>
-      <w:r>
-        <w:t xml:space="preserve"> es posible que no encuentre el objeto buscado, por lo que arroja la excepción </w:t>
-      </w:r>
-      <w:proofErr w:type="spellStart"/>
-      <w:r>
-        <w:t>NotFound</w:t>
-      </w:r>
-      <w:proofErr w:type="spellEnd"/>
-      <w:r>
-        <w:t xml:space="preserve"> y la manejo de modo que devuelva </w:t>
-      </w:r>
-      <w:proofErr w:type="spellStart"/>
-      <w:r>
-        <w:t>nil</w:t>
-      </w:r>
-      <w:proofErr w:type="spellEnd"/>
-      <w:r>
-        <w:t xml:space="preserve">. Esto se da en </w:t>
-      </w:r>
-      <w:proofErr w:type="spellStart"/>
-      <w:r>
-        <w:t>ServicioExtra</w:t>
-      </w:r>
-      <w:proofErr w:type="spellEnd"/>
-      <w:r>
-        <w:t xml:space="preserve"> donde puede que se realice una compra sin </w:t>
-      </w:r>
-      <w:r>
-        <w:t>envío</w:t>
-      </w:r>
-      <w:r>
-        <w:t>, sin garantía, o sin cupones y la lista de servicios se encuentre vacía.</w:t>
-      </w:r>
-      <w:r>
-        <w:t xml:space="preserve"> También puede darse cuando busco las compras en el listado o los productos en el inventario, de manera que mi implementación arroja la excepción correspondiente a cada caso.</w:t>
-      </w:r>
-    </w:p>
-    <w:p>
-      <w:pPr>
-        <w:pStyle w:val="Prrafodelista"/>
-        <w:ind w:left="1440"/>
+        <w:t xml:space="preserve"> Se lanza cuando se intenta pasar a siguiente fase y el juego cortó su proceso.</w:t>
+      </w:r>
+    </w:p>
+    <w:p>
+      <w:pPr>
+        <w:pStyle w:val="Prrafodelista"/>
+        <w:numPr>
+          <w:ilvl w:val="0"/>
+          <w:numId w:val="3"/>
+        </w:numPr>
+      </w:pPr>
+      <w:proofErr w:type="spellStart"/>
+      <w:r>
+        <w:rPr>
+          <w:i/>
+        </w:rPr>
+        <w:t>ExcepcionMazoVacio</w:t>
+      </w:r>
+      <w:proofErr w:type="spellEnd"/>
+      <w:r>
+        <w:rPr>
+          <w:i/>
+        </w:rPr>
+        <w:t>:</w:t>
+      </w:r>
+      <w:r>
+        <w:t xml:space="preserve"> Se lanza cuando se intenta agarrar una carta del mazo y este ya quedó vacío. Ésta es atrapada por el jugador para finalizar el juego con el oponente como ganador.</w:t>
+      </w:r>
+    </w:p>
+    <w:p>
+      <w:pPr>
+        <w:pStyle w:val="Prrafodelista"/>
+        <w:numPr>
+          <w:ilvl w:val="0"/>
+          <w:numId w:val="3"/>
+        </w:numPr>
+      </w:pPr>
+      <w:proofErr w:type="spellStart"/>
+      <w:r>
+        <w:rPr>
+          <w:i/>
+        </w:rPr>
+        <w:t>ExcepcionMonstruoNoPuedeAtacar</w:t>
+      </w:r>
+      <w:proofErr w:type="spellEnd"/>
+      <w:r>
+        <w:rPr>
+          <w:i/>
+        </w:rPr>
+        <w:t>:</w:t>
+      </w:r>
+      <w:r>
+        <w:t xml:space="preserve"> Se lanza cuando se intenta atacar con un monstruo que está en modo defensa.</w:t>
+      </w:r>
+    </w:p>
+    <w:p>
+      <w:pPr>
+        <w:pStyle w:val="Prrafodelista"/>
+        <w:numPr>
+          <w:ilvl w:val="0"/>
+          <w:numId w:val="3"/>
+        </w:numPr>
+      </w:pPr>
+      <w:proofErr w:type="spellStart"/>
+      <w:r>
+        <w:rPr>
+          <w:i/>
+        </w:rPr>
+        <w:t>ExcepcionMonstruoYaAtaco</w:t>
+      </w:r>
+      <w:proofErr w:type="spellEnd"/>
+      <w:r>
+        <w:rPr>
+          <w:i/>
+        </w:rPr>
+        <w:t>:</w:t>
+      </w:r>
+      <w:r>
+        <w:t xml:space="preserve"> Se lanza cuando se intenta atacar nuevamente con un monstruo en un mismo turno.</w:t>
+      </w:r>
+    </w:p>
+    <w:p>
+      <w:pPr>
+        <w:pStyle w:val="Prrafodelista"/>
+        <w:numPr>
+          <w:ilvl w:val="0"/>
+          <w:numId w:val="3"/>
+        </w:numPr>
+      </w:pPr>
+      <w:proofErr w:type="spellStart"/>
+      <w:r>
+        <w:rPr>
+          <w:i/>
+        </w:rPr>
+        <w:t>ExcepcionNoEsPosibleAgregarAlCementerio</w:t>
+      </w:r>
+      <w:proofErr w:type="spellEnd"/>
+      <w:r>
+        <w:rPr>
+          <w:i/>
+        </w:rPr>
+        <w:t>:</w:t>
+      </w:r>
+      <w:r>
+        <w:t xml:space="preserve"> Se lanza cuando se intenta mover una carta al cementerio pero ésta ya está ahí, o se encuentra en la mano ó en el mazo.</w:t>
+      </w:r>
+    </w:p>
+    <w:p>
+      <w:pPr>
+        <w:pStyle w:val="Prrafodelista"/>
+        <w:numPr>
+          <w:ilvl w:val="0"/>
+          <w:numId w:val="3"/>
+        </w:numPr>
+      </w:pPr>
+      <w:proofErr w:type="spellStart"/>
+      <w:r>
+        <w:lastRenderedPageBreak/>
+        <w:t>ExcepcionSacrificiosInsuficientes</w:t>
+      </w:r>
+      <w:proofErr w:type="spellEnd"/>
+      <w:r>
+        <w:t>: Se lanza cuando se intenta invocar un monstruo de 5 o más estrellas y no se envían los sacrificios necesarios.</w:t>
+      </w:r>
+    </w:p>
+    <w:p>
+      <w:pPr>
+        <w:pStyle w:val="Prrafodelista"/>
+        <w:numPr>
+          <w:ilvl w:val="0"/>
+          <w:numId w:val="3"/>
+        </w:numPr>
+      </w:pPr>
+      <w:proofErr w:type="spellStart"/>
+      <w:r>
+        <w:t>ExcepcionTurnoFinalizo</w:t>
+      </w:r>
+      <w:proofErr w:type="spellEnd"/>
+      <w:r>
+        <w:t>: Se lanza cuando se intenta pasar a siguiente fase y ésta fue la última del turno.</w:t>
+      </w:r>
+    </w:p>
+    <w:p>
+      <w:pPr>
+        <w:pStyle w:val="Prrafodelista"/>
+        <w:numPr>
+          <w:ilvl w:val="0"/>
+          <w:numId w:val="3"/>
+        </w:numPr>
+      </w:pPr>
+      <w:proofErr w:type="spellStart"/>
+      <w:r>
+        <w:t>ExcepcionZonaCompleta</w:t>
+      </w:r>
+      <w:proofErr w:type="spellEnd"/>
+      <w:r>
+        <w:t>: Se lanza cuando se intenta jugar una carta en una zona que ya tiene el máximo permitido de cartas.</w:t>
+      </w:r>
+    </w:p>
+    <w:p>
+      <w:pPr>
+        <w:pStyle w:val="Prrafodelista"/>
+        <w:numPr>
+          <w:ilvl w:val="0"/>
+          <w:numId w:val="3"/>
+        </w:numPr>
+      </w:pPr>
+      <w:proofErr w:type="spellStart"/>
+      <w:r>
+        <w:t>ExcepcionZonaIncorrecta</w:t>
+      </w:r>
+      <w:proofErr w:type="spellEnd"/>
+      <w:r>
+        <w:t>: Se lanza cuando se intenta jugar una carta de un tipo que no corresponde al tipo de la zona.</w:t>
+      </w:r>
+    </w:p>
+    <w:p>
+      <w:pPr>
+        <w:pStyle w:val="Prrafodelista"/>
+        <w:ind w:left="1080"/>
+      </w:pPr>
+    </w:p>
+    <w:p>
+      <w:pPr>
+        <w:pStyle w:val="Prrafodelista"/>
+        <w:ind w:left="1080"/>
+      </w:pPr>
+    </w:p>
+    <w:p>
+      <w:pPr>
+        <w:pStyle w:val="Prrafodelista"/>
+        <w:ind w:left="1080"/>
       </w:pPr>
     </w:p>
     <w:p>
@@ -2224,8 +2263,7 @@
         <w:rPr>
           <w:b/>
         </w:rPr>
-        <w:lastRenderedPageBreak/>
-        <w:t>Diagramas de secuencias</w:t>
+        <w:t>Diagramas de secuencia</w:t>
       </w:r>
       <w:r>
         <w:rPr>
@@ -2253,7 +2291,7 @@
                     <pic:cNvPicPr/>
                   </pic:nvPicPr>
                   <pic:blipFill>
-                    <a:blip r:embed="rId10"/>
+                    <a:blip r:embed="rId11"/>
                     <a:srcRect r="2865" b="5237"/>
                     <a:stretch>
                       <a:fillRect/>
@@ -2463,6 +2501,164 @@
           <w:u w:val="single"/>
         </w:rPr>
         <w:t>.</w:t>
+      </w:r>
+    </w:p>
+    <w:p>
+      <w:pPr>
+        <w:pStyle w:val="Prrafodelista"/>
+        <w:jc w:val="center"/>
+        <w:rPr>
+          <w:i/>
+          <w:u w:val="single"/>
+        </w:rPr>
+      </w:pPr>
+    </w:p>
+    <w:p>
+      <w:pPr>
+        <w:pStyle w:val="Prrafodelista"/>
+        <w:jc w:val="center"/>
+        <w:rPr>
+          <w:i/>
+          <w:u w:val="single"/>
+        </w:rPr>
+      </w:pPr>
+    </w:p>
+    <w:p>
+      <w:pPr>
+        <w:pStyle w:val="Prrafodelista"/>
+        <w:jc w:val="center"/>
+        <w:rPr>
+          <w:i/>
+          <w:u w:val="single"/>
+        </w:rPr>
+      </w:pPr>
+    </w:p>
+    <w:p>
+      <w:pPr>
+        <w:pStyle w:val="Prrafodelista"/>
+        <w:jc w:val="center"/>
+        <w:rPr>
+          <w:i/>
+          <w:u w:val="single"/>
+        </w:rPr>
+      </w:pPr>
+    </w:p>
+    <w:p>
+      <w:pPr>
+        <w:pStyle w:val="Prrafodelista"/>
+        <w:jc w:val="center"/>
+        <w:rPr>
+          <w:i/>
+          <w:u w:val="single"/>
+        </w:rPr>
+      </w:pPr>
+    </w:p>
+    <w:p>
+      <w:pPr>
+        <w:pStyle w:val="Prrafodelista"/>
+        <w:jc w:val="center"/>
+        <w:rPr>
+          <w:i/>
+          <w:u w:val="single"/>
+        </w:rPr>
+      </w:pPr>
+    </w:p>
+    <w:p>
+      <w:pPr>
+        <w:pStyle w:val="Prrafodelista"/>
+        <w:jc w:val="center"/>
+        <w:rPr>
+          <w:i/>
+          <w:u w:val="single"/>
+        </w:rPr>
+      </w:pPr>
+    </w:p>
+    <w:p>
+      <w:pPr>
+        <w:pStyle w:val="Prrafodelista"/>
+        <w:jc w:val="center"/>
+        <w:rPr>
+          <w:i/>
+        </w:rPr>
+      </w:pPr>
+      <w:r>
+        <w:rPr>
+          <w:i/>
+        </w:rPr>
+        <w:lastRenderedPageBreak/>
+        <w:pict>
+          <v:shape id="_x0000_i1028" type="#_x0000_t75" style="width:486.75pt;height:275.25pt">
+            <v:imagedata r:id="rId12" o:title="Jugador ataca aplicando Campo primero y luego Trampa decide como se da la batalla entre Monstruos"/>
+          </v:shape>
+        </w:pict>
+      </w:r>
+    </w:p>
+    <w:p>
+      <w:pPr>
+        <w:pStyle w:val="Prrafodelista"/>
+        <w:jc w:val="center"/>
+        <w:rPr>
+          <w:i/>
+        </w:rPr>
+      </w:pPr>
+      <w:r>
+        <w:rPr>
+          <w:i/>
+        </w:rPr>
+        <w:t>Diagrama de secuencia del ataque entre monstruos.</w:t>
+      </w:r>
+    </w:p>
+    <w:p>
+      <w:pPr>
+        <w:pStyle w:val="Prrafodelista"/>
+        <w:jc w:val="center"/>
+        <w:rPr>
+          <w:i/>
+        </w:rPr>
+      </w:pPr>
+    </w:p>
+    <w:p>
+      <w:pPr>
+        <w:pStyle w:val="Prrafodelista"/>
+        <w:jc w:val="center"/>
+        <w:rPr>
+          <w:i/>
+        </w:rPr>
+      </w:pPr>
+    </w:p>
+    <w:p>
+      <w:pPr>
+        <w:pStyle w:val="Prrafodelista"/>
+        <w:jc w:val="center"/>
+        <w:rPr>
+          <w:i/>
+        </w:rPr>
+      </w:pPr>
+      <w:r>
+        <w:rPr>
+          <w:i/>
+        </w:rPr>
+        <w:pict>
+          <v:shape id="_x0000_i1029" type="#_x0000_t75" style="width:486.75pt;height:177pt">
+            <v:imagedata r:id="rId13" o:title="Invocar Dragon de 8 estrellas sacrifica 2 Monstruos elegidos"/>
+          </v:shape>
+        </w:pict>
+      </w:r>
+    </w:p>
+    <w:p>
+      <w:pPr>
+        <w:pStyle w:val="Prrafodelista"/>
+        <w:jc w:val="center"/>
+        <w:rPr>
+          <w:i/>
+          <w:u w:val="single"/>
+        </w:rPr>
+      </w:pPr>
+      <w:r>
+        <w:rPr>
+          <w:i/>
+        </w:rPr>
+        <w:t>Diagrama de secuencia de la invocación de monstruos que requieren sacrificios.</w:t>
       </w:r>
     </w:p>
     <w:sectPr>

</xml_diff>